<commit_message>
Add new link to conduct code word
</commit_message>
<xml_diff>
--- a/public/normative/codigo_conducta_incumplimientos_y_normativa.docx
+++ b/public/normative/codigo_conducta_incumplimientos_y_normativa.docx
@@ -1,6 +1,6 @@
 
 <file path=word/document.xml><?xml version="1.0" encoding="utf-8"?>
-<w:document xmlns:wpc="http://schemas.microsoft.com/office/word/2010/wordprocessingCanvas" xmlns:mc="http://schemas.openxmlformats.org/markup-compatibility/2006" xmlns:o="urn:schemas-microsoft-com:office:office" xmlns:r="http://schemas.openxmlformats.org/officeDocument/2006/relationships" xmlns:m="http://schemas.openxmlformats.org/officeDocument/2006/math" xmlns:v="urn:schemas-microsoft-com:vml" xmlns:wp14="http://schemas.microsoft.com/office/word/2010/wordprocessingDrawing" xmlns:wp="http://schemas.openxmlformats.org/drawingml/2006/wordprocessingDrawing" xmlns:w10="urn:schemas-microsoft-com:office:word" xmlns:w="http://schemas.openxmlformats.org/wordprocessingml/2006/main" xmlns:w14="http://schemas.microsoft.com/office/word/2010/wordml" xmlns:w15="http://schemas.microsoft.com/office/word/2012/wordml" xmlns:wpg="http://schemas.microsoft.com/office/word/2010/wordprocessingGroup" xmlns:wpi="http://schemas.microsoft.com/office/word/2010/wordprocessingInk" xmlns:wne="http://schemas.microsoft.com/office/word/2006/wordml" xmlns:wps="http://schemas.microsoft.com/office/word/2010/wordprocessingShape" mc:Ignorable="w14 w15 wp14">
+<w:document xmlns:wpc="http://schemas.microsoft.com/office/word/2010/wordprocessingCanvas" xmlns:mo="http://schemas.microsoft.com/office/mac/office/2008/main" xmlns:mc="http://schemas.openxmlformats.org/markup-compatibility/2006" xmlns:mv="urn:schemas-microsoft-com:mac:vml" xmlns:o="urn:schemas-microsoft-com:office:office" xmlns:r="http://schemas.openxmlformats.org/officeDocument/2006/relationships" xmlns:m="http://schemas.openxmlformats.org/officeDocument/2006/math" xmlns:v="urn:schemas-microsoft-com:vml" xmlns:wp14="http://schemas.microsoft.com/office/word/2010/wordprocessingDrawing" xmlns:wp="http://schemas.openxmlformats.org/drawingml/2006/wordprocessingDrawing" xmlns:w10="urn:schemas-microsoft-com:office:word" xmlns:w="http://schemas.openxmlformats.org/wordprocessingml/2006/main" xmlns:w14="http://schemas.microsoft.com/office/word/2010/wordml" xmlns:w15="http://schemas.microsoft.com/office/word/2012/wordml" xmlns:wpg="http://schemas.microsoft.com/office/word/2010/wordprocessingGroup" xmlns:wpi="http://schemas.microsoft.com/office/word/2010/wordprocessingInk" xmlns:wne="http://schemas.microsoft.com/office/word/2006/wordml" xmlns:wps="http://schemas.microsoft.com/office/word/2010/wordprocessingShape" mc:Ignorable="w14 w15 wp14">
   <w:body>
     <w:p>
       <w:pPr>
@@ -470,8 +470,6 @@
           <w:t xml:space="preserve"> regulado en la Ordenanza de Transparencia de la Ciudad de Madrid</w:t>
         </w:r>
       </w:hyperlink>
-      <w:bookmarkStart w:id="0" w:name="_GoBack"/>
-      <w:bookmarkEnd w:id="0"/>
       <w:r>
         <w:t>.</w:t>
       </w:r>
@@ -510,6 +508,105 @@
     </w:p>
     <w:p>
       <w:pPr>
+        <w:pStyle w:val="Prrafodelista"/>
+        <w:numPr>
+          <w:ilvl w:val="0"/>
+          <w:numId w:val="7"/>
+        </w:numPr>
+        <w:spacing w:after="0" w:line="240" w:lineRule="auto"/>
+        <w:jc w:val="both"/>
+        <w:rPr>
+          <w:rStyle w:val="Hipervnculo"/>
+          <w:rFonts w:eastAsia="Times New Roman" w:cs="Times New Roman"/>
+          <w:lang w:val="es-ES_tradnl" w:eastAsia="es-ES_tradnl"/>
+        </w:rPr>
+      </w:pPr>
+      <w:r>
+        <w:rPr>
+          <w:rFonts w:eastAsia="Times New Roman" w:cs="Arial"/>
+          <w:color w:val="000000"/>
+          <w:shd w:val="clear" w:color="auto" w:fill="FFFFFF"/>
+          <w:lang w:val="es-ES_tradnl" w:eastAsia="es-ES_tradnl"/>
+        </w:rPr>
+        <w:fldChar w:fldCharType="begin"/>
+      </w:r>
+      <w:r>
+        <w:rPr>
+          <w:rFonts w:eastAsia="Times New Roman" w:cs="Arial"/>
+          <w:color w:val="000000"/>
+          <w:shd w:val="clear" w:color="auto" w:fill="FFFFFF"/>
+          <w:lang w:val="es-ES_tradnl" w:eastAsia="es-ES_tradnl"/>
+        </w:rPr>
+        <w:instrText xml:space="preserve"> HYPERLINK "https://sede.madrid.es/FrameWork/generacionPDF/boam8060_2790.pdf?numeroPublicacion=8060&amp;idSeccion=f3b7b1a5e9470610VgnVCM1000001d4a900aRCRD&amp;nombreFichero=boam8060_2790&amp;cacheKey=60&amp;guid=d3899999a6370610VgnVCM1000001d4a900aRCRD&amp;csv=true" </w:instrText>
+      </w:r>
+      <w:r>
+        <w:rPr>
+          <w:rFonts w:eastAsia="Times New Roman" w:cs="Arial"/>
+          <w:color w:val="000000"/>
+          <w:shd w:val="clear" w:color="auto" w:fill="FFFFFF"/>
+          <w:lang w:val="es-ES_tradnl" w:eastAsia="es-ES_tradnl"/>
+        </w:rPr>
+      </w:r>
+      <w:r>
+        <w:rPr>
+          <w:rFonts w:eastAsia="Times New Roman" w:cs="Arial"/>
+          <w:color w:val="000000"/>
+          <w:shd w:val="clear" w:color="auto" w:fill="FFFFFF"/>
+          <w:lang w:val="es-ES_tradnl" w:eastAsia="es-ES_tradnl"/>
+        </w:rPr>
+        <w:fldChar w:fldCharType="separate"/>
+      </w:r>
+      <w:r>
+        <w:rPr>
+          <w:rStyle w:val="Hipervnculo"/>
+          <w:rFonts w:eastAsia="Times New Roman" w:cs="Arial"/>
+          <w:shd w:val="clear" w:color="auto" w:fill="FFFFFF"/>
+          <w:lang w:val="es-ES_tradnl" w:eastAsia="es-ES_tradnl"/>
+        </w:rPr>
+        <w:t>Acuerdo de 20 de diciembre de 2017 de la Junta de Gobierno de la Ciudad de Madrid por el que se aprueban los criterios de funcionamiento del Registro de </w:t>
+      </w:r>
+      <w:r>
+        <w:rPr>
+          <w:rStyle w:val="Hipervnculo"/>
+          <w:rFonts w:eastAsia="Times New Roman" w:cs="Arial"/>
+          <w:i/>
+          <w:iCs/>
+          <w:shd w:val="clear" w:color="auto" w:fill="FFFFFF"/>
+          <w:lang w:val="es-ES_tradnl" w:eastAsia="es-ES_tradnl"/>
+        </w:rPr>
+        <w:t>lobbies</w:t>
+      </w:r>
+      <w:r>
+        <w:rPr>
+          <w:rStyle w:val="Hipervnculo"/>
+          <w:rFonts w:eastAsia="Times New Roman" w:cs="Arial"/>
+          <w:shd w:val="clear" w:color="auto" w:fill="FFFFFF"/>
+          <w:lang w:val="es-ES_tradnl" w:eastAsia="es-ES_tradnl"/>
+        </w:rPr>
+        <w:t> regulado en la Ordenanza de Transparencia de la Ciudad de Madrid.</w:t>
+      </w:r>
+    </w:p>
+    <w:p>
+      <w:pPr>
+        <w:pStyle w:val="Prrafodelista"/>
+        <w:autoSpaceDE w:val="0"/>
+        <w:autoSpaceDN w:val="0"/>
+        <w:adjustRightInd w:val="0"/>
+        <w:spacing w:after="0" w:line="240" w:lineRule="auto"/>
+        <w:jc w:val="both"/>
+      </w:pPr>
+      <w:r>
+        <w:rPr>
+          <w:rFonts w:eastAsia="Times New Roman" w:cs="Arial"/>
+          <w:color w:val="000000"/>
+          <w:shd w:val="clear" w:color="auto" w:fill="FFFFFF"/>
+          <w:lang w:val="es-ES_tradnl" w:eastAsia="es-ES_tradnl"/>
+        </w:rPr>
+        <w:fldChar w:fldCharType="end"/>
+      </w:r>
+    </w:p>
+    <w:p>
+      <w:pPr>
         <w:autoSpaceDE w:val="0"/>
         <w:autoSpaceDN w:val="0"/>
         <w:adjustRightInd w:val="0"/>
@@ -519,6 +616,8 @@
       <w:r>
         <w:t xml:space="preserve"> </w:t>
       </w:r>
+      <w:bookmarkStart w:id="0" w:name="_GoBack"/>
+      <w:bookmarkEnd w:id="0"/>
     </w:p>
     <w:sectPr>
       <w:pgSz w:w="11906" w:h="16838"/>
@@ -531,8 +630,8 @@
 </file>
 
 <file path=word/numbering.xml><?xml version="1.0" encoding="utf-8"?>
-<w:numbering xmlns:wpc="http://schemas.microsoft.com/office/word/2010/wordprocessingCanvas" xmlns:mc="http://schemas.openxmlformats.org/markup-compatibility/2006" xmlns:o="urn:schemas-microsoft-com:office:office" xmlns:r="http://schemas.openxmlformats.org/officeDocument/2006/relationships" xmlns:m="http://schemas.openxmlformats.org/officeDocument/2006/math" xmlns:v="urn:schemas-microsoft-com:vml" xmlns:wp14="http://schemas.microsoft.com/office/word/2010/wordprocessingDrawing" xmlns:wp="http://schemas.openxmlformats.org/drawingml/2006/wordprocessingDrawing" xmlns:w10="urn:schemas-microsoft-com:office:word" xmlns:w="http://schemas.openxmlformats.org/wordprocessingml/2006/main" xmlns:w14="http://schemas.microsoft.com/office/word/2010/wordml" xmlns:w15="http://schemas.microsoft.com/office/word/2012/wordml" xmlns:wpg="http://schemas.microsoft.com/office/word/2010/wordprocessingGroup" xmlns:wpi="http://schemas.microsoft.com/office/word/2010/wordprocessingInk" xmlns:wne="http://schemas.microsoft.com/office/word/2006/wordml" xmlns:wps="http://schemas.microsoft.com/office/word/2010/wordprocessingShape" mc:Ignorable="w14 w15 wp14">
-  <w:abstractNum w:abstractNumId="0" w15:restartNumberingAfterBreak="0">
+<w:numbering xmlns:wpc="http://schemas.microsoft.com/office/word/2010/wordprocessingCanvas" xmlns:mo="http://schemas.microsoft.com/office/mac/office/2008/main" xmlns:mc="http://schemas.openxmlformats.org/markup-compatibility/2006" xmlns:mv="urn:schemas-microsoft-com:mac:vml" xmlns:o="urn:schemas-microsoft-com:office:office" xmlns:r="http://schemas.openxmlformats.org/officeDocument/2006/relationships" xmlns:m="http://schemas.openxmlformats.org/officeDocument/2006/math" xmlns:v="urn:schemas-microsoft-com:vml" xmlns:wp14="http://schemas.microsoft.com/office/word/2010/wordprocessingDrawing" xmlns:wp="http://schemas.openxmlformats.org/drawingml/2006/wordprocessingDrawing" xmlns:w10="urn:schemas-microsoft-com:office:word" xmlns:w="http://schemas.openxmlformats.org/wordprocessingml/2006/main" xmlns:w14="http://schemas.microsoft.com/office/word/2010/wordml" xmlns:w15="http://schemas.microsoft.com/office/word/2012/wordml" xmlns:wpg="http://schemas.microsoft.com/office/word/2010/wordprocessingGroup" xmlns:wpi="http://schemas.microsoft.com/office/word/2010/wordprocessingInk" xmlns:wne="http://schemas.microsoft.com/office/word/2006/wordml" xmlns:wps="http://schemas.microsoft.com/office/word/2010/wordprocessingShape" mc:Ignorable="w14 w15 wp14">
+  <w:abstractNum w:abstractNumId="0">
     <w:nsid w:val="033D5833"/>
     <w:multiLevelType w:val="hybridMultilevel"/>
     <w:tmpl w:val="BBA8CDAA"/>
@@ -618,7 +717,7 @@
       </w:pPr>
     </w:lvl>
   </w:abstractNum>
-  <w:abstractNum w:abstractNumId="1" w15:restartNumberingAfterBreak="0">
+  <w:abstractNum w:abstractNumId="1">
     <w:nsid w:val="0CF54464"/>
     <w:multiLevelType w:val="hybridMultilevel"/>
     <w:tmpl w:val="E82C8C3C"/>
@@ -707,7 +806,7 @@
       </w:pPr>
     </w:lvl>
   </w:abstractNum>
-  <w:abstractNum w:abstractNumId="2" w15:restartNumberingAfterBreak="0">
+  <w:abstractNum w:abstractNumId="2">
     <w:nsid w:val="1B2B0923"/>
     <w:multiLevelType w:val="hybridMultilevel"/>
     <w:tmpl w:val="59DE2EF2"/>
@@ -793,7 +892,7 @@
       </w:pPr>
     </w:lvl>
   </w:abstractNum>
-  <w:abstractNum w:abstractNumId="3" w15:restartNumberingAfterBreak="0">
+  <w:abstractNum w:abstractNumId="3">
     <w:nsid w:val="3BB71856"/>
     <w:multiLevelType w:val="hybridMultilevel"/>
     <w:tmpl w:val="8B26ACDA"/>
@@ -879,7 +978,7 @@
       </w:pPr>
     </w:lvl>
   </w:abstractNum>
-  <w:abstractNum w:abstractNumId="4" w15:restartNumberingAfterBreak="0">
+  <w:abstractNum w:abstractNumId="4">
     <w:nsid w:val="3DD55405"/>
     <w:multiLevelType w:val="hybridMultilevel"/>
     <w:tmpl w:val="1CD2E9C8"/>
@@ -992,7 +1091,7 @@
       </w:rPr>
     </w:lvl>
   </w:abstractNum>
-  <w:abstractNum w:abstractNumId="5" w15:restartNumberingAfterBreak="0">
+  <w:abstractNum w:abstractNumId="5">
     <w:nsid w:val="47FC54CE"/>
     <w:multiLevelType w:val="hybridMultilevel"/>
     <w:tmpl w:val="6E1A45D8"/>
@@ -1078,7 +1177,7 @@
       </w:pPr>
     </w:lvl>
   </w:abstractNum>
-  <w:abstractNum w:abstractNumId="6" w15:restartNumberingAfterBreak="0">
+  <w:abstractNum w:abstractNumId="6">
     <w:nsid w:val="550015A8"/>
     <w:multiLevelType w:val="hybridMultilevel"/>
     <w:tmpl w:val="F3D86806"/>
@@ -1205,7 +1304,7 @@
       </w:pPr>
     </w:pPrDefault>
   </w:docDefaults>
-  <w:latentStyles w:defLockedState="0" w:defUIPriority="99" w:defSemiHidden="0" w:defUnhideWhenUsed="0" w:defQFormat="0" w:count="371">
+  <w:latentStyles w:defLockedState="0" w:defUIPriority="99" w:defSemiHidden="0" w:defUnhideWhenUsed="0" w:defQFormat="0" w:count="382">
     <w:lsdException w:name="Normal" w:uiPriority="0" w:qFormat="1"/>
     <w:lsdException w:name="heading 1" w:uiPriority="9" w:qFormat="1"/>
     <w:lsdException w:name="heading 2" w:semiHidden="1" w:uiPriority="9" w:unhideWhenUsed="1" w:qFormat="1"/>
@@ -1311,7 +1410,6 @@
     <w:lsdException w:name="HTML Sample" w:semiHidden="1" w:unhideWhenUsed="1"/>
     <w:lsdException w:name="HTML Typewriter" w:semiHidden="1" w:unhideWhenUsed="1"/>
     <w:lsdException w:name="HTML Variable" w:semiHidden="1" w:unhideWhenUsed="1"/>
-    <w:lsdException w:name="Normal Table" w:semiHidden="1" w:unhideWhenUsed="1"/>
     <w:lsdException w:name="annotation subject" w:semiHidden="1" w:unhideWhenUsed="1"/>
     <w:lsdException w:name="No List" w:semiHidden="1" w:unhideWhenUsed="1"/>
     <w:lsdException w:name="Outline List 1" w:semiHidden="1" w:unhideWhenUsed="1"/>
@@ -1357,11 +1455,9 @@
     <w:lsdException w:name="Table Subtle 1" w:semiHidden="1" w:unhideWhenUsed="1"/>
     <w:lsdException w:name="Table Subtle 2" w:semiHidden="1" w:unhideWhenUsed="1"/>
     <w:lsdException w:name="Table Web 1" w:semiHidden="1" w:unhideWhenUsed="1"/>
-    <w:lsdException w:name="Table Web 2" w:semiHidden="1" w:unhideWhenUsed="1"/>
     <w:lsdException w:name="Table Web 3" w:semiHidden="1" w:unhideWhenUsed="1"/>
     <w:lsdException w:name="Balloon Text" w:semiHidden="1" w:unhideWhenUsed="1"/>
     <w:lsdException w:name="Table Grid" w:uiPriority="39"/>
-    <w:lsdException w:name="Table Theme" w:semiHidden="1" w:unhideWhenUsed="1"/>
     <w:lsdException w:name="Placeholder Text" w:semiHidden="1"/>
     <w:lsdException w:name="No Spacing" w:uiPriority="1" w:qFormat="1"/>
     <w:lsdException w:name="Light Shading" w:uiPriority="60"/>
@@ -1577,6 +1673,8 @@
     <w:lsdException w:name="List Table 5 Dark Accent 6" w:uiPriority="50"/>
     <w:lsdException w:name="List Table 6 Colorful Accent 6" w:uiPriority="51"/>
     <w:lsdException w:name="List Table 7 Colorful Accent 6" w:uiPriority="52"/>
+    <w:lsdException w:name="Mention" w:semiHidden="1" w:unhideWhenUsed="1"/>
+    <w:lsdException w:name="Smart Hyperlink" w:semiHidden="1" w:unhideWhenUsed="1"/>
   </w:latentStyles>
   <w:style w:type="paragraph" w:default="1" w:styleId="Normal">
     <w:name w:val="Normal"/>
@@ -1628,6 +1726,18 @@
     <w:rsid w:val="00326315"/>
     <w:rPr>
       <w:color w:val="0563C1" w:themeColor="hyperlink"/>
+      <w:u w:val="single"/>
+    </w:rPr>
+  </w:style>
+  <w:style w:type="character" w:styleId="Hipervnculovisitado">
+    <w:name w:val="FollowedHyperlink"/>
+    <w:basedOn w:val="Fuentedeprrafopredeter"/>
+    <w:uiPriority w:val="99"/>
+    <w:semiHidden/>
+    <w:unhideWhenUsed/>
+    <w:rsid w:val="004132CE"/>
+    <w:rPr>
+      <w:color w:val="954F72" w:themeColor="followedHyperlink"/>
       <w:u w:val="single"/>
     </w:rPr>
   </w:style>

</xml_diff>